<commit_message>
Adding monitoring to minikube
</commit_message>
<xml_diff>
--- a/Documentation/ProjectsOverview.docx
+++ b/Documentation/ProjectsOverview.docx
@@ -650,6 +650,301 @@
         </w:rPr>
         <w:t>. So far, thanks to my research I have managed to create a few microservices, deployed in Docker and communicating with databases also in Docker.</w:t>
       </w:r>
+      <w:r>
+        <w:rPr>
+          <w:rFonts w:ascii="Times New Roman" w:hAnsi="Times New Roman" w:cs="Times New Roman"/>
+        </w:rPr>
+        <w:t xml:space="preserve"> </w:t>
+      </w:r>
+    </w:p>
+    <w:p>
+      <w:pPr>
+        <w:rPr>
+          <w:rFonts w:ascii="Times New Roman" w:hAnsi="Times New Roman" w:cs="Times New Roman"/>
+        </w:rPr>
+      </w:pPr>
+      <w:r>
+        <w:rPr>
+          <w:rFonts w:ascii="Times New Roman" w:hAnsi="Times New Roman" w:cs="Times New Roman"/>
+        </w:rPr>
+        <w:t>I had to perform more research in order to make my application more secure, efficient and reliable. I have broadened my technical implementations and now I am working on documenting my findings in the Research Document.</w:t>
+      </w:r>
+    </w:p>
+    <w:p>
+      <w:pPr>
+        <w:rPr>
+          <w:rFonts w:ascii="Times New Roman" w:hAnsi="Times New Roman" w:cs="Times New Roman"/>
+          <w:color w:val="A6A6A6" w:themeColor="background1" w:themeShade="A6"/>
+        </w:rPr>
+      </w:pPr>
+    </w:p>
+    <w:p>
+      <w:pPr>
+        <w:rPr>
+          <w:rFonts w:ascii="Times New Roman" w:hAnsi="Times New Roman" w:cs="Times New Roman"/>
+          <w:b/>
+          <w:bCs/>
+        </w:rPr>
+      </w:pPr>
+      <w:r>
+        <w:rPr>
+          <w:rFonts w:ascii="Times New Roman" w:hAnsi="Times New Roman" w:cs="Times New Roman"/>
+          <w:b/>
+          <w:bCs/>
+        </w:rPr>
+        <w:t>SCRUM</w:t>
+      </w:r>
+    </w:p>
+    <w:p>
+      <w:pPr>
+        <w:rPr>
+          <w:rFonts w:ascii="Times New Roman" w:hAnsi="Times New Roman" w:cs="Times New Roman"/>
+        </w:rPr>
+      </w:pPr>
+      <w:r>
+        <w:rPr>
+          <w:rFonts w:ascii="Times New Roman" w:hAnsi="Times New Roman" w:cs="Times New Roman"/>
+        </w:rPr>
+        <w:t xml:space="preserve">For both the individual and group project I am following an agile approach – the SCRUM methodology. For both projects I am working in 3-week sprints. For the individual project I try to have one or two feedback sessions with my teachers every week and for the group project we try to have 1-2 progress meetings weekly. For both projects we also have deliveries every 3 weeks where we receive feedback and plan our next steps. </w:t>
+      </w:r>
+    </w:p>
+    <w:p>
+      <w:pPr>
+        <w:rPr>
+          <w:rFonts w:ascii="Times New Roman" w:hAnsi="Times New Roman" w:cs="Times New Roman"/>
+        </w:rPr>
+      </w:pPr>
+    </w:p>
+    <w:p>
+      <w:pPr>
+        <w:rPr>
+          <w:rFonts w:ascii="Times New Roman" w:hAnsi="Times New Roman" w:cs="Times New Roman"/>
+          <w:b/>
+          <w:bCs/>
+        </w:rPr>
+      </w:pPr>
+      <w:r>
+        <w:rPr>
+          <w:rFonts w:ascii="Times New Roman" w:hAnsi="Times New Roman" w:cs="Times New Roman"/>
+          <w:b/>
+          <w:bCs/>
+        </w:rPr>
+        <w:t>Group Communication</w:t>
+      </w:r>
+    </w:p>
+    <w:p>
+      <w:pPr>
+        <w:rPr>
+          <w:rFonts w:ascii="Times New Roman" w:hAnsi="Times New Roman" w:cs="Times New Roman"/>
+        </w:rPr>
+      </w:pPr>
+      <w:r>
+        <w:rPr>
+          <w:rFonts w:ascii="Times New Roman" w:hAnsi="Times New Roman" w:cs="Times New Roman"/>
+        </w:rPr>
+        <w:lastRenderedPageBreak/>
+        <w:t>The team for the group project this semester has</w:t>
+      </w:r>
+      <w:r>
+        <w:rPr>
+          <w:rFonts w:ascii="Times New Roman" w:hAnsi="Times New Roman" w:cs="Times New Roman"/>
+        </w:rPr>
+        <w:t xml:space="preserve"> a</w:t>
+      </w:r>
+      <w:r>
+        <w:rPr>
+          <w:rFonts w:ascii="Times New Roman" w:hAnsi="Times New Roman" w:cs="Times New Roman"/>
+        </w:rPr>
+        <w:t xml:space="preserve"> clear vision of the expected workflow – every teammate is aware that we should set meetings with the client where we discuss expectations and progress and meetings within the team where we plan tasks, distribute them and help each other.</w:t>
+      </w:r>
+    </w:p>
+    <w:p>
+      <w:pPr>
+        <w:rPr>
+          <w:rFonts w:ascii="Times New Roman" w:hAnsi="Times New Roman" w:cs="Times New Roman"/>
+        </w:rPr>
+      </w:pPr>
+      <w:r>
+        <w:rPr>
+          <w:rFonts w:ascii="Times New Roman" w:hAnsi="Times New Roman" w:cs="Times New Roman"/>
+        </w:rPr>
+        <w:t>We had many of these meetings throughout the semester, we discussed the goals we have for the project, set up some tasks and described them in Jira. We showed each other what we have achieved and discussed challenges. I am content with this side of the team’s communication.</w:t>
+      </w:r>
+    </w:p>
+    <w:p>
+      <w:pPr>
+        <w:rPr>
+          <w:rFonts w:ascii="Times New Roman" w:hAnsi="Times New Roman" w:cs="Times New Roman"/>
+        </w:rPr>
+      </w:pPr>
+      <w:r>
+        <w:rPr>
+          <w:rFonts w:ascii="Times New Roman" w:hAnsi="Times New Roman" w:cs="Times New Roman"/>
+        </w:rPr>
+        <w:t xml:space="preserve">What I feel like we had trouble agreeing on was the level of independence expected </w:t>
+      </w:r>
+      <w:r>
+        <w:rPr>
+          <w:rFonts w:ascii="Times New Roman" w:hAnsi="Times New Roman" w:cs="Times New Roman"/>
+        </w:rPr>
+        <w:t>from</w:t>
+      </w:r>
+      <w:r>
+        <w:rPr>
+          <w:rFonts w:ascii="Times New Roman" w:hAnsi="Times New Roman" w:cs="Times New Roman"/>
+        </w:rPr>
+        <w:t xml:space="preserve"> the team. This project was not clear from the start so </w:t>
+      </w:r>
+      <w:r>
+        <w:rPr>
+          <w:rFonts w:ascii="Times New Roman" w:hAnsi="Times New Roman" w:cs="Times New Roman"/>
+        </w:rPr>
+        <w:t>our</w:t>
+      </w:r>
+      <w:r>
+        <w:rPr>
+          <w:rFonts w:ascii="Times New Roman" w:hAnsi="Times New Roman" w:cs="Times New Roman"/>
+        </w:rPr>
+        <w:t xml:space="preserve"> team had to be very proactive in order to receive more information. My intended approach was </w:t>
+      </w:r>
+      <w:r>
+        <w:rPr>
+          <w:rFonts w:ascii="Times New Roman" w:hAnsi="Times New Roman" w:cs="Times New Roman"/>
+        </w:rPr>
+        <w:t>to come up with features that we believe the client might want and implement them before being asked to do so specifically. The downside of this approach is that some features might end up not so useful, in which case our time would not have been well spent. I believe that this would have been an acceptable downside in our situation as the benefit is that our implementations would make it clear for the client what direction we have chosen for this project and he would be able to easily give us feedback on whether he agrees with our ideas or not.</w:t>
+      </w:r>
+    </w:p>
+    <w:p>
+      <w:pPr>
+        <w:rPr>
+          <w:rFonts w:ascii="Times New Roman" w:hAnsi="Times New Roman" w:cs="Times New Roman"/>
+        </w:rPr>
+      </w:pPr>
+      <w:r>
+        <w:rPr>
+          <w:rFonts w:ascii="Times New Roman" w:hAnsi="Times New Roman" w:cs="Times New Roman"/>
+        </w:rPr>
+        <w:t>Some teammates, however, were in favor of a different approach, which relied on stronger communication with the client. This approach involved detailed meetings with the client where clarity on the tasks was achieved before the start of the implementation. Although I agree that this approach is more time efficient for the group, I do not think it suits the specifics of this project. This method involves frequent discussions with the client, but in our case, he was busy and expected more independence on our side. I also believe that this approach narrows the research opportunities as it requires more information to be provided to the team from the start.</w:t>
+      </w:r>
+    </w:p>
+    <w:p>
+      <w:pPr>
+        <w:rPr>
+          <w:rFonts w:ascii="Times New Roman" w:hAnsi="Times New Roman" w:cs="Times New Roman"/>
+          <w:b/>
+          <w:bCs/>
+        </w:rPr>
+      </w:pPr>
+    </w:p>
+    <w:p>
+      <w:pPr>
+        <w:rPr>
+          <w:rFonts w:ascii="Times New Roman" w:hAnsi="Times New Roman" w:cs="Times New Roman"/>
+          <w:b/>
+          <w:bCs/>
+        </w:rPr>
+      </w:pPr>
+    </w:p>
+    <w:p>
+      <w:pPr>
+        <w:rPr>
+          <w:rFonts w:ascii="Times New Roman" w:hAnsi="Times New Roman" w:cs="Times New Roman"/>
+          <w:b/>
+          <w:bCs/>
+        </w:rPr>
+      </w:pPr>
+      <w:r>
+        <w:rPr>
+          <w:rFonts w:ascii="Times New Roman" w:hAnsi="Times New Roman" w:cs="Times New Roman"/>
+          <w:b/>
+          <w:bCs/>
+        </w:rPr>
+        <w:t>Virtual Human Research</w:t>
+      </w:r>
+    </w:p>
+    <w:p>
+      <w:pPr>
+        <w:rPr>
+          <w:rFonts w:ascii="Times New Roman" w:hAnsi="Times New Roman" w:cs="Times New Roman"/>
+        </w:rPr>
+      </w:pPr>
+      <w:r>
+        <w:rPr>
+          <w:rFonts w:ascii="Times New Roman" w:hAnsi="Times New Roman" w:cs="Times New Roman"/>
+        </w:rPr>
+        <w:t xml:space="preserve">As it is already well-known by now the group project of this semester is challenging. For a considerable part of the semester our group had difficulty understanding the project, but also the technical details of the assignment. In order to bring some clarity on the topic we had multiple meetings where we discussed our interpretations of the information we had gathered so far – explanations from client, project description document and deliverables from previous groups. Since our sources sometimes pointed to different conclusions we tried to </w:t>
+      </w:r>
+      <w:proofErr w:type="spellStart"/>
+      <w:r>
+        <w:rPr>
+          <w:rFonts w:ascii="Times New Roman" w:hAnsi="Times New Roman" w:cs="Times New Roman"/>
+        </w:rPr>
+        <w:t>et</w:t>
+      </w:r>
+      <w:proofErr w:type="spellEnd"/>
+      <w:r>
+        <w:rPr>
+          <w:rFonts w:ascii="Times New Roman" w:hAnsi="Times New Roman" w:cs="Times New Roman"/>
+        </w:rPr>
+        <w:t xml:space="preserve"> up more meetings with our client. Although, sometimes we received responses a bit slowly, we managed to participate in a few key sessions that shed light on the goals and turned the course of this project. In these sessions we discussed our understanding of the tasks, but we also received a clearer explanation of what the finished product must consist of.</w:t>
+      </w:r>
+    </w:p>
+    <w:p>
+      <w:pPr>
+        <w:rPr>
+          <w:rFonts w:ascii="Times New Roman" w:hAnsi="Times New Roman" w:cs="Times New Roman"/>
+        </w:rPr>
+      </w:pPr>
+    </w:p>
+    <w:p>
+      <w:pPr>
+        <w:rPr>
+          <w:rFonts w:ascii="Times New Roman" w:hAnsi="Times New Roman" w:cs="Times New Roman"/>
+        </w:rPr>
+      </w:pPr>
+      <w:r>
+        <w:rPr>
+          <w:rFonts w:ascii="Times New Roman" w:hAnsi="Times New Roman" w:cs="Times New Roman"/>
+        </w:rPr>
+        <w:lastRenderedPageBreak/>
+        <w:t xml:space="preserve">After we received this information, we divided the tasks for research and completion. My task was to work on the OCI service along with a few of my teammates. After reading about the topic online, I understood how this service has to work. My teammates and I managed to develop a small program that downloads an AI model and makes an image out of it. In this image it also adds a script that permits the user to interact with the model. The benefit of this implementation </w:t>
+      </w:r>
+      <w:r>
+        <w:rPr>
+          <w:rFonts w:ascii="Times New Roman" w:hAnsi="Times New Roman" w:cs="Times New Roman"/>
+        </w:rPr>
+        <w:t>i</w:t>
+      </w:r>
+      <w:r>
+        <w:rPr>
+          <w:rFonts w:ascii="Times New Roman" w:hAnsi="Times New Roman" w:cs="Times New Roman"/>
+        </w:rPr>
+        <w:t xml:space="preserve">s that it </w:t>
+      </w:r>
+      <w:r>
+        <w:rPr>
+          <w:rFonts w:ascii="Times New Roman" w:hAnsi="Times New Roman" w:cs="Times New Roman"/>
+        </w:rPr>
+        <w:t>creates</w:t>
+      </w:r>
+      <w:r>
+        <w:rPr>
+          <w:rFonts w:ascii="Times New Roman" w:hAnsi="Times New Roman" w:cs="Times New Roman"/>
+        </w:rPr>
+        <w:t xml:space="preserve"> a strong foundation for the student of the other group that will later build upon this code in order to fully implement the dynamic </w:t>
+      </w:r>
+      <w:r>
+        <w:rPr>
+          <w:rFonts w:ascii="Times New Roman" w:hAnsi="Times New Roman" w:cs="Times New Roman"/>
+        </w:rPr>
+        <w:t>deployment</w:t>
+      </w:r>
+      <w:r>
+        <w:rPr>
+          <w:rFonts w:ascii="Times New Roman" w:hAnsi="Times New Roman" w:cs="Times New Roman"/>
+        </w:rPr>
+        <w:t xml:space="preserve"> of the models.</w:t>
+      </w:r>
     </w:p>
     <w:p>
       <w:pPr>
@@ -716,6 +1011,7 @@
       <w:pPr>
         <w:rPr>
           <w:rFonts w:ascii="Times New Roman" w:hAnsi="Times New Roman" w:cs="Times New Roman"/>
+          <w:color w:val="000000" w:themeColor="text1"/>
         </w:rPr>
       </w:pPr>
       <w:r>
@@ -742,24 +1038,109 @@
         <w:rPr>
           <w:rFonts w:ascii="Times New Roman" w:hAnsi="Times New Roman" w:cs="Times New Roman"/>
         </w:rPr>
-        <w:br w:type="page"/>
-      </w:r>
-    </w:p>
-    <w:p>
-      <w:pPr>
-        <w:rPr>
-          <w:rFonts w:ascii="Times New Roman" w:hAnsi="Times New Roman" w:cs="Times New Roman"/>
-          <w:b/>
-          <w:bCs/>
-        </w:rPr>
-      </w:pPr>
-      <w:r>
-        <w:rPr>
-          <w:rFonts w:ascii="Times New Roman" w:hAnsi="Times New Roman" w:cs="Times New Roman"/>
-          <w:b/>
-          <w:bCs/>
+        <w:t>I am content with the progress I have made on my technical goals so far. I now have an application with multiple microservices and databases. I took steps to ensure it is secure, reliable and efficient by implementing authentication and authorization, SAGA pattern for GDPR regulations, monitoring, static checks, load tests, API gateway, message bus and more. I now need to focus on moving my application to the cloud, I need to deploy some microservices to Kubernetes and others to AWS Lambda. I also need to put my databases in the cloud.</w:t>
+      </w:r>
+    </w:p>
+    <w:p>
+      <w:pPr>
+        <w:rPr>
+          <w:rFonts w:ascii="Times New Roman" w:hAnsi="Times New Roman" w:cs="Times New Roman"/>
+        </w:rPr>
+      </w:pPr>
+    </w:p>
+    <w:p>
+      <w:pPr>
+        <w:rPr>
+          <w:rFonts w:ascii="Times New Roman" w:hAnsi="Times New Roman" w:cs="Times New Roman"/>
+          <w:b/>
+          <w:bCs/>
+        </w:rPr>
+      </w:pPr>
+      <w:r>
+        <w:rPr>
+          <w:rFonts w:ascii="Times New Roman" w:hAnsi="Times New Roman" w:cs="Times New Roman"/>
+          <w:b/>
+          <w:bCs/>
+        </w:rPr>
+        <w:t>Future Preparations</w:t>
+      </w:r>
+    </w:p>
+    <w:p>
+      <w:pPr>
+        <w:rPr>
+          <w:rFonts w:ascii="Times New Roman" w:hAnsi="Times New Roman" w:cs="Times New Roman"/>
+        </w:rPr>
+      </w:pPr>
+      <w:r>
+        <w:rPr>
+          <w:rFonts w:ascii="Times New Roman" w:hAnsi="Times New Roman" w:cs="Times New Roman"/>
+        </w:rPr>
+        <w:t>Throughout the past semester I have noticed that I have strong interest in Backend programming, but I also like implementing the Frontend of an application. This is why I am considering a career as a full-stack developer.</w:t>
+      </w:r>
+    </w:p>
+    <w:p>
+      <w:pPr>
+        <w:rPr>
+          <w:rFonts w:ascii="Times New Roman" w:hAnsi="Times New Roman" w:cs="Times New Roman"/>
+        </w:rPr>
+      </w:pPr>
+      <w:r>
+        <w:rPr>
+          <w:rFonts w:ascii="Times New Roman" w:hAnsi="Times New Roman" w:cs="Times New Roman"/>
+        </w:rPr>
+        <w:t xml:space="preserve">My education at Fontys enriches my portfolio with a lot of experience – 2 internships and multiple university projects developed for real companies. It has also prepared me very well to investigate topics by myself and acquire technical knowledge for various positions. I am confident I can find a job position here in the Netherlands. </w:t>
+      </w:r>
+    </w:p>
+    <w:p>
+      <w:pPr>
+        <w:rPr>
+          <w:rFonts w:ascii="Times New Roman" w:hAnsi="Times New Roman" w:cs="Times New Roman"/>
+        </w:rPr>
+      </w:pPr>
+      <w:r>
+        <w:rPr>
+          <w:rFonts w:ascii="Times New Roman" w:hAnsi="Times New Roman" w:cs="Times New Roman"/>
         </w:rPr>
         <w:lastRenderedPageBreak/>
+        <w:t xml:space="preserve">I have not, however, ruled out a career in Bulgaria. I was worried that </w:t>
+      </w:r>
+      <w:proofErr w:type="gramStart"/>
+      <w:r>
+        <w:rPr>
+          <w:rFonts w:ascii="Times New Roman" w:hAnsi="Times New Roman" w:cs="Times New Roman"/>
+        </w:rPr>
+        <w:t>there</w:t>
+      </w:r>
+      <w:proofErr w:type="gramEnd"/>
+      <w:r>
+        <w:rPr>
+          <w:rFonts w:ascii="Times New Roman" w:hAnsi="Times New Roman" w:cs="Times New Roman"/>
+        </w:rPr>
+        <w:t xml:space="preserve"> technical knowledge and specifically mathematics and algorithms are valued more. I have strategically picked a minor that is interesting, but will also help me strengthen my portfolio in these aspects – Quantum-Safe Cryptography. It is an exciting new field, that offers unique research opportunities, but also requires the knowledge of certain types of mathematics and algorithms. I am very excited for this semester.</w:t>
+      </w:r>
+    </w:p>
+    <w:p>
+      <w:pPr>
+        <w:rPr>
+          <w:rFonts w:ascii="Times New Roman" w:hAnsi="Times New Roman" w:cs="Times New Roman"/>
+          <w:b/>
+          <w:bCs/>
+          <w:color w:val="A6A6A6" w:themeColor="background1" w:themeShade="A6"/>
+        </w:rPr>
+      </w:pPr>
+    </w:p>
+    <w:p>
+      <w:pPr>
+        <w:rPr>
+          <w:rFonts w:ascii="Times New Roman" w:hAnsi="Times New Roman" w:cs="Times New Roman"/>
+        </w:rPr>
+      </w:pPr>
+      <w:r>
+        <w:rPr>
+          <w:rFonts w:ascii="Times New Roman" w:hAnsi="Times New Roman" w:cs="Times New Roman"/>
+          <w:b/>
+          <w:bCs/>
+        </w:rPr>
         <w:t>Feedback</w:t>
       </w:r>
     </w:p>
@@ -802,6 +1183,107 @@
           <w:rFonts w:ascii="Times New Roman" w:hAnsi="Times New Roman" w:cs="Times New Roman"/>
         </w:rPr>
         <w:t xml:space="preserve"> analyze it and then implement everything necessary.  </w:t>
+      </w:r>
+    </w:p>
+    <w:p>
+      <w:pPr>
+        <w:rPr>
+          <w:rFonts w:ascii="Times New Roman" w:hAnsi="Times New Roman" w:cs="Times New Roman"/>
+        </w:rPr>
+      </w:pPr>
+    </w:p>
+    <w:p>
+      <w:pPr>
+        <w:rPr>
+          <w:rFonts w:ascii="Times New Roman" w:hAnsi="Times New Roman" w:cs="Times New Roman"/>
+          <w:b/>
+          <w:bCs/>
+        </w:rPr>
+      </w:pPr>
+      <w:r>
+        <w:rPr>
+          <w:rFonts w:ascii="Times New Roman" w:hAnsi="Times New Roman" w:cs="Times New Roman"/>
+          <w:b/>
+          <w:bCs/>
+        </w:rPr>
+        <w:t xml:space="preserve">Semester </w:t>
+      </w:r>
+      <w:proofErr w:type="spellStart"/>
+      <w:r>
+        <w:rPr>
+          <w:rFonts w:ascii="Times New Roman" w:hAnsi="Times New Roman" w:cs="Times New Roman"/>
+          <w:b/>
+          <w:bCs/>
+        </w:rPr>
+        <w:t>Reflexion</w:t>
+      </w:r>
+      <w:proofErr w:type="spellEnd"/>
+    </w:p>
+    <w:p>
+      <w:pPr>
+        <w:rPr>
+          <w:rFonts w:ascii="Times New Roman" w:hAnsi="Times New Roman" w:cs="Times New Roman"/>
+        </w:rPr>
+      </w:pPr>
+      <w:r>
+        <w:rPr>
+          <w:rFonts w:ascii="Times New Roman" w:hAnsi="Times New Roman" w:cs="Times New Roman"/>
+        </w:rPr>
+        <w:t>To be frank I am finding this semester to be pretty challenging. I have already mentioned the difficulties my team experienced with the group project, but on top of that the topics of the semester are very new to me. All previous semesters were about implementing functional requirements, which I was accustomed to. This semester, however, includes a lot of infrastructure aspects, which I find interesting, but I have never been naturally good with. This means that I need to put more effort into understanding the material and completing my tasks. I also have to be very time and energy efficient, because this semester I am a working student. I didn’t want to rely solely on my university to enrich my portfolio, so I found a job as a software engineer in Vanderlande. It is a unique and interesting project, but unfortunately it is quite different than what we have to do this semester at university.</w:t>
+      </w:r>
+    </w:p>
+    <w:p>
+      <w:pPr>
+        <w:rPr>
+          <w:rFonts w:ascii="Times New Roman" w:hAnsi="Times New Roman" w:cs="Times New Roman"/>
+        </w:rPr>
+      </w:pPr>
+      <w:r>
+        <w:rPr>
+          <w:rFonts w:ascii="Times New Roman" w:hAnsi="Times New Roman" w:cs="Times New Roman"/>
+        </w:rPr>
+        <w:t>Considering all of the challenges mentioned above, I believe I am doing pretty well this semester. I fell slightly behind a few times, but for the most part I was told by my teachers that I am on track. I work at Fontys every required day and for the rest of the week sometimes I work during the self-study days (when I prioritize the group project to make sure I never slow my teammates down), others – during the weekend (when I focus on my individual, as I find its schedule slightly more flexible).</w:t>
+      </w:r>
+      <w:r>
+        <w:rPr>
+          <w:rFonts w:ascii="Times New Roman" w:hAnsi="Times New Roman" w:cs="Times New Roman"/>
+        </w:rPr>
+        <w:t xml:space="preserve"> I have implemented the bigger part of my projects, and as long as I stay focused these last few weeks, I should finish all of my tasks on time.</w:t>
+      </w:r>
+    </w:p>
+    <w:p>
+      <w:pPr>
+        <w:rPr>
+          <w:rFonts w:ascii="Times New Roman" w:hAnsi="Times New Roman" w:cs="Times New Roman"/>
+        </w:rPr>
+      </w:pPr>
+      <w:r>
+        <w:rPr>
+          <w:rFonts w:ascii="Times New Roman" w:hAnsi="Times New Roman" w:cs="Times New Roman"/>
+        </w:rPr>
+        <w:t xml:space="preserve">One thing that I did not do this semester, and that I need to do is learning to change the initial plan and accept that some strategies need to be left behind. For my individual project I had planned a specific structure for how the login should work. When I started implementing it, I encountered countless errors. Every time I would think that it is the last issue I need to fix, but always another one would come up afterwards. At the end I managed to implement the login, but </w:t>
+      </w:r>
+      <w:r>
+        <w:rPr>
+          <w:rFonts w:ascii="Times New Roman" w:hAnsi="Times New Roman" w:cs="Times New Roman"/>
+        </w:rPr>
+        <w:lastRenderedPageBreak/>
+        <w:t>it took me around 3 weeks. This naturally put me a bit behind, and now I am thinking that maybe I should have switched to a different login approach that would be easier to implement.</w:t>
+      </w:r>
+    </w:p>
+    <w:p>
+      <w:pPr>
+        <w:rPr>
+          <w:rFonts w:ascii="Times New Roman" w:hAnsi="Times New Roman" w:cs="Times New Roman"/>
+          <w:color w:val="A6A6A6" w:themeColor="background1" w:themeShade="A6"/>
+        </w:rPr>
+      </w:pPr>
+      <w:r>
+        <w:rPr>
+          <w:rFonts w:ascii="Times New Roman" w:hAnsi="Times New Roman" w:cs="Times New Roman"/>
+          <w:color w:val="A6A6A6" w:themeColor="background1" w:themeShade="A6"/>
+        </w:rPr>
+        <w:t xml:space="preserve"> </w:t>
       </w:r>
     </w:p>
     <w:p>
@@ -1113,73 +1595,241 @@
         </w:rPr>
         <w:t xml:space="preserve"> I have set up the GIT repository for my individual project, but I haven’t applied CI/CD yet.</w:t>
       </w:r>
-    </w:p>
-    <w:p>
-      <w:pPr>
-        <w:rPr>
-          <w:rFonts w:ascii="Times New Roman" w:hAnsi="Times New Roman" w:cs="Times New Roman"/>
-          <w:b/>
-          <w:bCs/>
-        </w:rPr>
-      </w:pPr>
-    </w:p>
-    <w:p>
-      <w:pPr>
-        <w:rPr>
-          <w:rFonts w:ascii="Times New Roman" w:hAnsi="Times New Roman" w:cs="Times New Roman"/>
-          <w:b/>
-          <w:bCs/>
-        </w:rPr>
-      </w:pPr>
-      <w:r>
-        <w:rPr>
-          <w:rFonts w:ascii="Times New Roman" w:hAnsi="Times New Roman" w:cs="Times New Roman"/>
-          <w:b/>
-          <w:bCs/>
-        </w:rPr>
-        <w:t>Deployment Strategies for Reliability</w:t>
-      </w:r>
-    </w:p>
-    <w:p>
-      <w:pPr>
-        <w:rPr>
-          <w:rFonts w:ascii="Times New Roman" w:hAnsi="Times New Roman" w:cs="Times New Roman"/>
-          <w:b/>
-          <w:bCs/>
-        </w:rPr>
-      </w:pPr>
-      <w:r>
-        <w:rPr>
-          <w:rFonts w:ascii="Times New Roman" w:hAnsi="Times New Roman" w:cs="Times New Roman"/>
-          <w:b/>
-          <w:bCs/>
-        </w:rPr>
-        <w:t>Monitoring &amp; Performance Tracking</w:t>
-      </w:r>
-    </w:p>
-    <w:p>
-      <w:pPr>
-        <w:rPr>
-          <w:rFonts w:ascii="Times New Roman" w:hAnsi="Times New Roman" w:cs="Times New Roman"/>
-          <w:b/>
-          <w:bCs/>
-        </w:rPr>
-      </w:pPr>
-      <w:r>
-        <w:rPr>
-          <w:rFonts w:ascii="Times New Roman" w:hAnsi="Times New Roman" w:cs="Times New Roman"/>
-          <w:b/>
-          <w:bCs/>
-        </w:rPr>
-        <w:t>Automated Testing</w:t>
-      </w:r>
-    </w:p>
-    <w:p>
-      <w:pPr>
-        <w:rPr>
-          <w:rFonts w:ascii="Times New Roman" w:hAnsi="Times New Roman" w:cs="Times New Roman"/>
-          <w:b/>
-          <w:bCs/>
+      <w:r>
+        <w:rPr>
+          <w:rFonts w:ascii="Times New Roman" w:hAnsi="Times New Roman" w:cs="Times New Roman"/>
+        </w:rPr>
+        <w:t xml:space="preserve"> </w:t>
+      </w:r>
+    </w:p>
+    <w:p>
+      <w:pPr>
+        <w:rPr>
+          <w:rFonts w:ascii="Times New Roman" w:hAnsi="Times New Roman" w:cs="Times New Roman"/>
+        </w:rPr>
+      </w:pPr>
+      <w:r>
+        <w:rPr>
+          <w:rFonts w:ascii="Times New Roman" w:hAnsi="Times New Roman" w:cs="Times New Roman"/>
+        </w:rPr>
+        <w:t>Initially</w:t>
+      </w:r>
+      <w:r>
+        <w:rPr>
+          <w:rFonts w:ascii="Times New Roman" w:hAnsi="Times New Roman" w:cs="Times New Roman"/>
+        </w:rPr>
+        <w:t>,</w:t>
+      </w:r>
+      <w:r>
+        <w:rPr>
+          <w:rFonts w:ascii="Times New Roman" w:hAnsi="Times New Roman" w:cs="Times New Roman"/>
+        </w:rPr>
+        <w:t xml:space="preserve"> I created a GitLab repository for my individual project. There I tried to implement a CI/CD pipeline, but I had issues with the runners. After a few unsuccessful attempts to set them up, I decided to follow my colleagues’ advice and move my project to GitHub. There, using Actions I managed to implement a CI pipeline very easily. For </w:t>
+      </w:r>
+      <w:proofErr w:type="gramStart"/>
+      <w:r>
+        <w:rPr>
+          <w:rFonts w:ascii="Times New Roman" w:hAnsi="Times New Roman" w:cs="Times New Roman"/>
+        </w:rPr>
+        <w:t>now</w:t>
+      </w:r>
+      <w:proofErr w:type="gramEnd"/>
+      <w:r>
+        <w:rPr>
+          <w:rFonts w:ascii="Times New Roman" w:hAnsi="Times New Roman" w:cs="Times New Roman"/>
+        </w:rPr>
+        <w:t xml:space="preserve"> my pipeline consists of only 2 stages – build and test, but I plan on extending it once I deploy my application.</w:t>
+      </w:r>
+    </w:p>
+    <w:p>
+      <w:pPr>
+        <w:rPr>
+          <w:rFonts w:ascii="Times New Roman" w:hAnsi="Times New Roman" w:cs="Times New Roman"/>
+        </w:rPr>
+      </w:pPr>
+    </w:p>
+    <w:p>
+      <w:pPr>
+        <w:rPr>
+          <w:rFonts w:ascii="Times New Roman" w:hAnsi="Times New Roman" w:cs="Times New Roman"/>
+          <w:b/>
+          <w:bCs/>
+        </w:rPr>
+      </w:pPr>
+      <w:r>
+        <w:rPr>
+          <w:rFonts w:ascii="Times New Roman" w:hAnsi="Times New Roman" w:cs="Times New Roman"/>
+          <w:b/>
+          <w:bCs/>
+        </w:rPr>
+        <w:t>Static Quality Check</w:t>
+      </w:r>
+    </w:p>
+    <w:p>
+      <w:pPr>
+        <w:rPr>
+          <w:rFonts w:ascii="Times New Roman" w:hAnsi="Times New Roman" w:cs="Times New Roman"/>
+        </w:rPr>
+      </w:pPr>
+      <w:r>
+        <w:rPr>
+          <w:rFonts w:ascii="Times New Roman" w:hAnsi="Times New Roman" w:cs="Times New Roman"/>
+        </w:rPr>
+        <w:t xml:space="preserve">I am monitoring the behavior of my application, but I also wanted to make sure that I do not have any issues in the code, libraries and dependencies itself. For this I used </w:t>
+      </w:r>
+      <w:proofErr w:type="spellStart"/>
+      <w:r>
+        <w:rPr>
+          <w:rFonts w:ascii="Times New Roman" w:hAnsi="Times New Roman" w:cs="Times New Roman"/>
+        </w:rPr>
+        <w:t>Snyk</w:t>
+      </w:r>
+      <w:proofErr w:type="spellEnd"/>
+      <w:r>
+        <w:rPr>
+          <w:rFonts w:ascii="Times New Roman" w:hAnsi="Times New Roman" w:cs="Times New Roman"/>
+        </w:rPr>
+        <w:t xml:space="preserve"> – a security platform that scans your application and suggests fixes. The first time I scanned my application the results were not good </w:t>
+      </w:r>
+      <w:r>
+        <w:rPr>
+          <w:rFonts w:ascii="Times New Roman" w:hAnsi="Times New Roman" w:cs="Times New Roman"/>
+        </w:rPr>
+        <w:t>–</w:t>
+      </w:r>
+      <w:r>
+        <w:rPr>
+          <w:rFonts w:ascii="Times New Roman" w:hAnsi="Times New Roman" w:cs="Times New Roman"/>
+        </w:rPr>
+        <w:t xml:space="preserve"> </w:t>
+      </w:r>
+      <w:r>
+        <w:rPr>
+          <w:rFonts w:ascii="Times New Roman" w:hAnsi="Times New Roman" w:cs="Times New Roman"/>
+        </w:rPr>
+        <w:t xml:space="preserve">I had 121 issues per microservice and only 67 of them were with low severity. According to </w:t>
+      </w:r>
+      <w:proofErr w:type="spellStart"/>
+      <w:r>
+        <w:rPr>
+          <w:rFonts w:ascii="Times New Roman" w:hAnsi="Times New Roman" w:cs="Times New Roman"/>
+        </w:rPr>
+        <w:t>Snyk</w:t>
+      </w:r>
+      <w:proofErr w:type="spellEnd"/>
+      <w:r>
+        <w:rPr>
+          <w:rFonts w:ascii="Times New Roman" w:hAnsi="Times New Roman" w:cs="Times New Roman"/>
+        </w:rPr>
+        <w:t xml:space="preserve"> this vulnerability was due to the base image I was using in my </w:t>
+      </w:r>
+      <w:proofErr w:type="spellStart"/>
+      <w:r>
+        <w:rPr>
+          <w:rFonts w:ascii="Times New Roman" w:hAnsi="Times New Roman" w:cs="Times New Roman"/>
+        </w:rPr>
+        <w:t>Dockerfiles</w:t>
+      </w:r>
+      <w:proofErr w:type="spellEnd"/>
+      <w:r>
+        <w:rPr>
+          <w:rFonts w:ascii="Times New Roman" w:hAnsi="Times New Roman" w:cs="Times New Roman"/>
+        </w:rPr>
+        <w:t xml:space="preserve"> – it was outdated. I followed </w:t>
+      </w:r>
+      <w:proofErr w:type="spellStart"/>
+      <w:r>
+        <w:rPr>
+          <w:rFonts w:ascii="Times New Roman" w:hAnsi="Times New Roman" w:cs="Times New Roman"/>
+        </w:rPr>
+        <w:t>Snyk’s</w:t>
+      </w:r>
+      <w:proofErr w:type="spellEnd"/>
+      <w:r>
+        <w:rPr>
+          <w:rFonts w:ascii="Times New Roman" w:hAnsi="Times New Roman" w:cs="Times New Roman"/>
+        </w:rPr>
+        <w:t xml:space="preserve"> suggestion and replaced my images with newer versions. This helped me reduce my issues to 35 low severity ones and only 1 critical.</w:t>
+      </w:r>
+    </w:p>
+    <w:p>
+      <w:pPr>
+        <w:rPr>
+          <w:rFonts w:ascii="Times New Roman" w:hAnsi="Times New Roman" w:cs="Times New Roman"/>
+          <w:b/>
+          <w:bCs/>
+        </w:rPr>
+      </w:pPr>
+    </w:p>
+    <w:p>
+      <w:pPr>
+        <w:rPr>
+          <w:rFonts w:ascii="Times New Roman" w:hAnsi="Times New Roman" w:cs="Times New Roman"/>
+          <w:b/>
+          <w:bCs/>
+        </w:rPr>
+      </w:pPr>
+      <w:r>
+        <w:rPr>
+          <w:rFonts w:ascii="Times New Roman" w:hAnsi="Times New Roman" w:cs="Times New Roman"/>
+          <w:b/>
+          <w:bCs/>
+        </w:rPr>
+        <w:t>Monitoring</w:t>
+      </w:r>
+    </w:p>
+    <w:p>
+      <w:pPr>
+        <w:rPr>
+          <w:rFonts w:ascii="Times New Roman" w:hAnsi="Times New Roman" w:cs="Times New Roman"/>
+        </w:rPr>
+      </w:pPr>
+      <w:r>
+        <w:rPr>
+          <w:rFonts w:ascii="Times New Roman" w:hAnsi="Times New Roman" w:cs="Times New Roman"/>
+        </w:rPr>
+        <w:t xml:space="preserve">Since I believe it is important to monitor the activity in my application, I decided to implement Prometheus and </w:t>
+      </w:r>
+      <w:proofErr w:type="spellStart"/>
+      <w:r>
+        <w:rPr>
+          <w:rFonts w:ascii="Times New Roman" w:hAnsi="Times New Roman" w:cs="Times New Roman"/>
+        </w:rPr>
+        <w:t>Graphana</w:t>
+      </w:r>
+      <w:proofErr w:type="spellEnd"/>
+      <w:r>
+        <w:rPr>
+          <w:rFonts w:ascii="Times New Roman" w:hAnsi="Times New Roman" w:cs="Times New Roman"/>
+        </w:rPr>
+        <w:t xml:space="preserve">. I use these tools to track the successful GET requests, requests per second and active connections in </w:t>
+      </w:r>
+      <w:proofErr w:type="spellStart"/>
+      <w:r>
+        <w:rPr>
+          <w:rFonts w:ascii="Times New Roman" w:hAnsi="Times New Roman" w:cs="Times New Roman"/>
+        </w:rPr>
+        <w:t>Traefik</w:t>
+      </w:r>
+      <w:proofErr w:type="spellEnd"/>
+      <w:r>
+        <w:rPr>
+          <w:rFonts w:ascii="Times New Roman" w:hAnsi="Times New Roman" w:cs="Times New Roman"/>
+        </w:rPr>
+        <w:t xml:space="preserve"> and the response time of my microservices.</w:t>
+      </w:r>
+    </w:p>
+    <w:p>
+      <w:pPr>
+        <w:rPr>
+          <w:rFonts w:ascii="Times New Roman" w:hAnsi="Times New Roman" w:cs="Times New Roman"/>
+        </w:rPr>
+      </w:pPr>
+    </w:p>
+    <w:p>
+      <w:pPr>
+        <w:rPr>
+          <w:rFonts w:ascii="Times New Roman" w:hAnsi="Times New Roman" w:cs="Times New Roman"/>
         </w:rPr>
       </w:pPr>
     </w:p>
@@ -1210,6 +1860,7 @@
         <w:rPr>
           <w:rFonts w:ascii="Times New Roman" w:hAnsi="Times New Roman" w:cs="Times New Roman"/>
         </w:rPr>
+        <w:lastRenderedPageBreak/>
         <w:t>I am developing my software with cloud-native principles in mind, using Spring Boot and deploying components in a cloud environment.</w:t>
       </w:r>
       <w:r>
@@ -1380,161 +2031,219 @@
           <w:b/>
           <w:bCs/>
         </w:rPr>
+        <w:t xml:space="preserve">Analysis and </w:t>
+      </w:r>
+      <w:r>
+        <w:rPr>
+          <w:rFonts w:ascii="Times New Roman" w:hAnsi="Times New Roman" w:cs="Times New Roman"/>
+          <w:b/>
+          <w:bCs/>
+        </w:rPr>
+        <w:t>Built-in Security</w:t>
+      </w:r>
+    </w:p>
+    <w:p>
+      <w:pPr>
+        <w:rPr>
+          <w:rFonts w:ascii="Times New Roman" w:hAnsi="Times New Roman" w:cs="Times New Roman"/>
+        </w:rPr>
+      </w:pPr>
+      <w:r>
+        <w:rPr>
+          <w:rFonts w:ascii="Times New Roman" w:hAnsi="Times New Roman" w:cs="Times New Roman"/>
+        </w:rPr>
+        <w:t>So far</w:t>
+      </w:r>
+      <w:r>
+        <w:rPr>
+          <w:rFonts w:ascii="Times New Roman" w:hAnsi="Times New Roman" w:cs="Times New Roman"/>
+        </w:rPr>
+        <w:t>,</w:t>
+      </w:r>
+      <w:r>
+        <w:rPr>
+          <w:rFonts w:ascii="Times New Roman" w:hAnsi="Times New Roman" w:cs="Times New Roman"/>
+        </w:rPr>
+        <w:t xml:space="preserve"> I have analyzed the OWASP top 10 vulnerabilities and researched ways to mitigate the risks. For the development of </w:t>
+      </w:r>
+      <w:proofErr w:type="spellStart"/>
+      <w:r>
+        <w:rPr>
+          <w:rFonts w:ascii="Times New Roman" w:hAnsi="Times New Roman" w:cs="Times New Roman"/>
+        </w:rPr>
+        <w:t>SpendSense</w:t>
+      </w:r>
+      <w:proofErr w:type="spellEnd"/>
+      <w:r>
+        <w:rPr>
+          <w:rFonts w:ascii="Times New Roman" w:hAnsi="Times New Roman" w:cs="Times New Roman"/>
+        </w:rPr>
+        <w:t xml:space="preserve"> I have decided to use </w:t>
+      </w:r>
+      <w:proofErr w:type="spellStart"/>
+      <w:r>
+        <w:rPr>
+          <w:rFonts w:ascii="Times New Roman" w:hAnsi="Times New Roman" w:cs="Times New Roman"/>
+        </w:rPr>
+        <w:t>SpringBoot</w:t>
+      </w:r>
+      <w:proofErr w:type="spellEnd"/>
+      <w:r>
+        <w:rPr>
+          <w:rFonts w:ascii="Times New Roman" w:hAnsi="Times New Roman" w:cs="Times New Roman"/>
+        </w:rPr>
+        <w:t xml:space="preserve"> which provides automatic protection against 4 out of the 10 top vulnerabilities - </w:t>
+      </w:r>
+      <w:r>
+        <w:rPr>
+          <w:rFonts w:ascii="Times New Roman" w:hAnsi="Times New Roman" w:cs="Times New Roman"/>
+        </w:rPr>
+        <w:t>Cross-Site Request Forgery Protection (enabled by default in Spring Security</w:t>
+      </w:r>
+      <w:r>
+        <w:rPr>
+          <w:rFonts w:ascii="Times New Roman" w:hAnsi="Times New Roman" w:cs="Times New Roman"/>
+        </w:rPr>
+        <w:t xml:space="preserve">), </w:t>
+      </w:r>
+      <w:r>
+        <w:rPr>
+          <w:rFonts w:ascii="Times New Roman" w:hAnsi="Times New Roman" w:cs="Times New Roman"/>
+        </w:rPr>
+        <w:t>Cross-Site Scripting Prevention (through built-in input validation mechanisms)</w:t>
+      </w:r>
+      <w:r>
+        <w:rPr>
+          <w:rFonts w:ascii="Times New Roman" w:hAnsi="Times New Roman" w:cs="Times New Roman"/>
+        </w:rPr>
+        <w:t xml:space="preserve">, </w:t>
+      </w:r>
+      <w:r>
+        <w:rPr>
+          <w:rFonts w:ascii="Times New Roman" w:hAnsi="Times New Roman" w:cs="Times New Roman"/>
+        </w:rPr>
+        <w:t>SQL Injection Protection (by using Spring Data JPA with parameterized queries)</w:t>
+      </w:r>
+      <w:r>
+        <w:rPr>
+          <w:rFonts w:ascii="Times New Roman" w:hAnsi="Times New Roman" w:cs="Times New Roman"/>
+        </w:rPr>
+        <w:t xml:space="preserve">, </w:t>
+      </w:r>
+      <w:r>
+        <w:rPr>
+          <w:rFonts w:ascii="Times New Roman" w:hAnsi="Times New Roman" w:cs="Times New Roman"/>
+        </w:rPr>
+        <w:t>Secure Default Headers (e.g., Content Security Policy, HSTS)</w:t>
+      </w:r>
+      <w:r>
+        <w:rPr>
+          <w:rFonts w:ascii="Times New Roman" w:hAnsi="Times New Roman" w:cs="Times New Roman"/>
+        </w:rPr>
+        <w:t>.</w:t>
+      </w:r>
+    </w:p>
+    <w:p>
+      <w:pPr>
+        <w:rPr>
+          <w:rFonts w:ascii="Times New Roman" w:hAnsi="Times New Roman" w:cs="Times New Roman"/>
+          <w:b/>
+          <w:bCs/>
+        </w:rPr>
+      </w:pPr>
+    </w:p>
+    <w:p>
+      <w:pPr>
+        <w:rPr>
+          <w:rFonts w:ascii="Times New Roman" w:hAnsi="Times New Roman" w:cs="Times New Roman"/>
+        </w:rPr>
+      </w:pPr>
+      <w:r>
+        <w:rPr>
+          <w:rFonts w:ascii="Times New Roman" w:hAnsi="Times New Roman" w:cs="Times New Roman"/>
+          <w:b/>
+          <w:bCs/>
+        </w:rPr>
+        <w:t>Authentication &amp; Authorization</w:t>
+      </w:r>
+    </w:p>
+    <w:p>
+      <w:pPr>
+        <w:rPr>
+          <w:rFonts w:ascii="Times New Roman" w:hAnsi="Times New Roman" w:cs="Times New Roman"/>
+        </w:rPr>
+      </w:pPr>
+      <w:r>
+        <w:rPr>
+          <w:rFonts w:ascii="Times New Roman" w:hAnsi="Times New Roman" w:cs="Times New Roman"/>
+        </w:rPr>
+        <w:t>In order to protect the data and activity of my users, I have implemented authentication and authorization. In the current structure of my application instead of routing requests directly to the microservices, my API gateway sends them to Aouth2 – a reverse proxy that checks if the user is authorized to make that request. If they have not yet been authenticated, Aouth2 sends the user to Keycloak – an ID provider that lets them log in. If they provide correct credentials, users are allowed to continue with their request.</w:t>
+      </w:r>
+    </w:p>
+    <w:p>
+      <w:pPr>
+        <w:rPr>
+          <w:rFonts w:ascii="Times New Roman" w:hAnsi="Times New Roman" w:cs="Times New Roman"/>
+        </w:rPr>
+      </w:pPr>
+    </w:p>
+    <w:p>
+      <w:pPr>
+        <w:rPr>
+          <w:rFonts w:ascii="Times New Roman" w:hAnsi="Times New Roman" w:cs="Times New Roman"/>
+          <w:b/>
+          <w:bCs/>
+        </w:rPr>
+      </w:pPr>
+      <w:r>
+        <w:rPr>
+          <w:rFonts w:ascii="Times New Roman" w:hAnsi="Times New Roman" w:cs="Times New Roman"/>
+          <w:b/>
+          <w:bCs/>
+        </w:rPr>
+        <w:t>Secure Data</w:t>
+      </w:r>
+    </w:p>
+    <w:p>
+      <w:pPr>
+        <w:rPr>
+          <w:rFonts w:ascii="Times New Roman" w:hAnsi="Times New Roman" w:cs="Times New Roman"/>
+        </w:rPr>
+      </w:pPr>
+      <w:r>
+        <w:rPr>
+          <w:rFonts w:ascii="Times New Roman" w:hAnsi="Times New Roman" w:cs="Times New Roman"/>
+        </w:rPr>
         <w:lastRenderedPageBreak/>
-        <w:t xml:space="preserve">Analysis and </w:t>
-      </w:r>
-      <w:r>
-        <w:rPr>
-          <w:rFonts w:ascii="Times New Roman" w:hAnsi="Times New Roman" w:cs="Times New Roman"/>
-          <w:b/>
-          <w:bCs/>
-        </w:rPr>
-        <w:t>Built-in Security</w:t>
-      </w:r>
-    </w:p>
-    <w:p>
-      <w:pPr>
-        <w:rPr>
-          <w:rFonts w:ascii="Times New Roman" w:hAnsi="Times New Roman" w:cs="Times New Roman"/>
-        </w:rPr>
-      </w:pPr>
-      <w:r>
-        <w:rPr>
-          <w:rFonts w:ascii="Times New Roman" w:hAnsi="Times New Roman" w:cs="Times New Roman"/>
-        </w:rPr>
-        <w:t>So far</w:t>
-      </w:r>
-      <w:r>
-        <w:rPr>
-          <w:rFonts w:ascii="Times New Roman" w:hAnsi="Times New Roman" w:cs="Times New Roman"/>
-        </w:rPr>
-        <w:t>,</w:t>
-      </w:r>
-      <w:r>
-        <w:rPr>
-          <w:rFonts w:ascii="Times New Roman" w:hAnsi="Times New Roman" w:cs="Times New Roman"/>
-        </w:rPr>
-        <w:t xml:space="preserve"> I have analyzed the OWASP top 10 vulnerabilities and researched ways to mitigate the risks. For the development of </w:t>
+        <w:t xml:space="preserve">In order to protect the data of my users I am now using https for my application. I bought a domain for my app and requested a certificate from </w:t>
       </w:r>
       <w:proofErr w:type="spellStart"/>
       <w:r>
         <w:rPr>
           <w:rFonts w:ascii="Times New Roman" w:hAnsi="Times New Roman" w:cs="Times New Roman"/>
         </w:rPr>
-        <w:t>SpendSense</w:t>
+        <w:t>letsencrypt</w:t>
       </w:r>
       <w:proofErr w:type="spellEnd"/>
       <w:r>
         <w:rPr>
           <w:rFonts w:ascii="Times New Roman" w:hAnsi="Times New Roman" w:cs="Times New Roman"/>
         </w:rPr>
-        <w:t xml:space="preserve"> I have decided to use </w:t>
-      </w:r>
-      <w:proofErr w:type="spellStart"/>
-      <w:r>
-        <w:rPr>
-          <w:rFonts w:ascii="Times New Roman" w:hAnsi="Times New Roman" w:cs="Times New Roman"/>
-        </w:rPr>
-        <w:t>SpringBoot</w:t>
-      </w:r>
-      <w:proofErr w:type="spellEnd"/>
-      <w:r>
-        <w:rPr>
-          <w:rFonts w:ascii="Times New Roman" w:hAnsi="Times New Roman" w:cs="Times New Roman"/>
-        </w:rPr>
-        <w:t xml:space="preserve"> which provides automatic protection against 4 out of the 10 top vulnerabilities - </w:t>
-      </w:r>
-      <w:r>
-        <w:rPr>
-          <w:rFonts w:ascii="Times New Roman" w:hAnsi="Times New Roman" w:cs="Times New Roman"/>
-        </w:rPr>
-        <w:t>Cross-Site Request Forgery Protection (enabled by default in Spring Security</w:t>
-      </w:r>
-      <w:r>
-        <w:rPr>
-          <w:rFonts w:ascii="Times New Roman" w:hAnsi="Times New Roman" w:cs="Times New Roman"/>
-        </w:rPr>
-        <w:t xml:space="preserve">), </w:t>
-      </w:r>
-      <w:r>
-        <w:rPr>
-          <w:rFonts w:ascii="Times New Roman" w:hAnsi="Times New Roman" w:cs="Times New Roman"/>
-        </w:rPr>
-        <w:t>Cross-Site Scripting Prevention (through built-in input validation mechanisms)</w:t>
-      </w:r>
-      <w:r>
-        <w:rPr>
-          <w:rFonts w:ascii="Times New Roman" w:hAnsi="Times New Roman" w:cs="Times New Roman"/>
-        </w:rPr>
-        <w:t xml:space="preserve">, </w:t>
-      </w:r>
-      <w:r>
-        <w:rPr>
-          <w:rFonts w:ascii="Times New Roman" w:hAnsi="Times New Roman" w:cs="Times New Roman"/>
-        </w:rPr>
-        <w:t>SQL Injection Protection (by using Spring Data JPA with parameterized queries)</w:t>
-      </w:r>
-      <w:r>
-        <w:rPr>
-          <w:rFonts w:ascii="Times New Roman" w:hAnsi="Times New Roman" w:cs="Times New Roman"/>
-        </w:rPr>
-        <w:t xml:space="preserve">, </w:t>
-      </w:r>
-      <w:r>
-        <w:rPr>
-          <w:rFonts w:ascii="Times New Roman" w:hAnsi="Times New Roman" w:cs="Times New Roman"/>
-        </w:rPr>
-        <w:t>Secure Default Headers (e.g., Content Security Policy, HSTS)</w:t>
-      </w:r>
-      <w:r>
-        <w:rPr>
-          <w:rFonts w:ascii="Times New Roman" w:hAnsi="Times New Roman" w:cs="Times New Roman"/>
-        </w:rPr>
-        <w:t>.</w:t>
-      </w:r>
-    </w:p>
-    <w:p>
-      <w:pPr>
-        <w:rPr>
-          <w:rFonts w:ascii="Times New Roman" w:hAnsi="Times New Roman" w:cs="Times New Roman"/>
-          <w:b/>
-          <w:bCs/>
-        </w:rPr>
-      </w:pPr>
-    </w:p>
-    <w:p>
-      <w:pPr>
-        <w:rPr>
-          <w:rFonts w:ascii="Times New Roman" w:hAnsi="Times New Roman" w:cs="Times New Roman"/>
-          <w:b/>
-          <w:bCs/>
-        </w:rPr>
-      </w:pPr>
-      <w:r>
-        <w:rPr>
-          <w:rFonts w:ascii="Times New Roman" w:hAnsi="Times New Roman" w:cs="Times New Roman"/>
-          <w:b/>
-          <w:bCs/>
-        </w:rPr>
-        <w:t>Authentication &amp; Authorization</w:t>
-      </w:r>
-    </w:p>
-    <w:p>
-      <w:pPr>
-        <w:rPr>
-          <w:rFonts w:ascii="Times New Roman" w:hAnsi="Times New Roman" w:cs="Times New Roman"/>
-          <w:b/>
-          <w:bCs/>
-        </w:rPr>
-      </w:pPr>
-      <w:r>
-        <w:rPr>
-          <w:rFonts w:ascii="Times New Roman" w:hAnsi="Times New Roman" w:cs="Times New Roman"/>
-          <w:b/>
-          <w:bCs/>
-        </w:rPr>
-        <w:t>Planned Security Enhancements</w:t>
-      </w:r>
+        <w:t xml:space="preserve">. After running a script and verifying that this is my address, I received a </w:t>
+      </w:r>
+      <w:r>
+        <w:rPr>
+          <w:rFonts w:ascii="Times New Roman" w:hAnsi="Times New Roman" w:cs="Times New Roman"/>
+        </w:rPr>
+        <w:t>proper, not self-signed, certificate. This ensures that the data is encrypted and therefore travels safely between the browser and server.</w:t>
+      </w:r>
+    </w:p>
+    <w:p>
+      <w:pPr>
+        <w:rPr>
+          <w:rFonts w:ascii="Times New Roman" w:hAnsi="Times New Roman" w:cs="Times New Roman"/>
+        </w:rPr>
+      </w:pPr>
     </w:p>
     <w:p>
       <w:pPr>
@@ -1630,6 +2339,79 @@
           <w:rFonts w:ascii="Times New Roman" w:hAnsi="Times New Roman" w:cs="Times New Roman"/>
         </w:rPr>
         <w:t>, I have decided to follow the Database per Service Pattern. I have connected two of my microservices to two separate databases. This approach ensures that the databases are independent and changes to one will not affect the other. It also allows each database to be scaled individually and makes the isolation of sensitive data easier.</w:t>
+      </w:r>
+      <w:r>
+        <w:rPr>
+          <w:rFonts w:ascii="Times New Roman" w:hAnsi="Times New Roman" w:cs="Times New Roman"/>
+        </w:rPr>
+        <w:t xml:space="preserve"> </w:t>
+      </w:r>
+    </w:p>
+    <w:p>
+      <w:pPr>
+        <w:rPr>
+          <w:rFonts w:ascii="Times New Roman" w:hAnsi="Times New Roman" w:cs="Times New Roman"/>
+        </w:rPr>
+      </w:pPr>
+    </w:p>
+    <w:p>
+      <w:pPr>
+        <w:rPr>
+          <w:rFonts w:ascii="Times New Roman" w:hAnsi="Times New Roman" w:cs="Times New Roman"/>
+          <w:b/>
+          <w:bCs/>
+        </w:rPr>
+      </w:pPr>
+      <w:r>
+        <w:rPr>
+          <w:rFonts w:ascii="Times New Roman" w:hAnsi="Times New Roman" w:cs="Times New Roman"/>
+          <w:b/>
+          <w:bCs/>
+        </w:rPr>
+        <w:t>Distributed Data and GDPR</w:t>
+      </w:r>
+    </w:p>
+    <w:p>
+      <w:pPr>
+        <w:rPr>
+          <w:rFonts w:ascii="Times New Roman" w:hAnsi="Times New Roman" w:cs="Times New Roman"/>
+        </w:rPr>
+      </w:pPr>
+      <w:r>
+        <w:rPr>
+          <w:rFonts w:ascii="Times New Roman" w:hAnsi="Times New Roman" w:cs="Times New Roman"/>
+        </w:rPr>
+        <w:t>In order to comply with GDPR regulations, an application needs to permit their user</w:t>
+      </w:r>
+      <w:r>
+        <w:rPr>
+          <w:rFonts w:ascii="Times New Roman" w:hAnsi="Times New Roman" w:cs="Times New Roman"/>
+        </w:rPr>
+        <w:t>s</w:t>
+      </w:r>
+      <w:r>
+        <w:rPr>
+          <w:rFonts w:ascii="Times New Roman" w:hAnsi="Times New Roman" w:cs="Times New Roman"/>
+        </w:rPr>
+        <w:t xml:space="preserve"> to delete their account, but also all of the information related to it. </w:t>
+      </w:r>
+      <w:r>
+        <w:rPr>
+          <w:rFonts w:ascii="Times New Roman" w:hAnsi="Times New Roman" w:cs="Times New Roman"/>
+        </w:rPr>
+        <w:t>In my application t</w:t>
+      </w:r>
+      <w:r>
+        <w:rPr>
+          <w:rFonts w:ascii="Times New Roman" w:hAnsi="Times New Roman" w:cs="Times New Roman"/>
+        </w:rPr>
+        <w:t xml:space="preserve">he user can be deleted easily through Keycloak, but that will not remove all the data from the databases of the other microservices. In order to ensure complete data removal, I employed the SAGA pattern. I now have an Orchestration microservice, that is responsible for initiating the deletion of the </w:t>
+      </w:r>
+      <w:r>
+        <w:rPr>
+          <w:rFonts w:ascii="Times New Roman" w:hAnsi="Times New Roman" w:cs="Times New Roman"/>
+        </w:rPr>
+        <w:t>data across different databases.</w:t>
       </w:r>
     </w:p>
     <w:sectPr>

</xml_diff>